<commit_message>
Added source which could be helpful for Hill functions
</commit_message>
<xml_diff>
--- a/vaccination_hesitancy_themenstellung.docx
+++ b/vaccination_hesitancy_themenstellung.docx
@@ -434,13 +434,15 @@
           <w:rFonts w:ascii="Times New Roman" w:hAnsi="Times New Roman" w:cs="Times New Roman"/>
           <w:sz w:val="24"/>
           <w:szCs w:val="24"/>
-        </w:rPr>
-      </w:pPr>
-      <w:r>
-        <w:rPr>
-          <w:rFonts w:ascii="Times New Roman" w:hAnsi="Times New Roman" w:cs="Times New Roman"/>
-          <w:sz w:val="24"/>
-          <w:szCs w:val="24"/>
+          <w:lang w:val="en-US"/>
+        </w:rPr>
+      </w:pPr>
+      <w:r>
+        <w:rPr>
+          <w:rFonts w:ascii="Times New Roman" w:hAnsi="Times New Roman" w:cs="Times New Roman"/>
+          <w:sz w:val="24"/>
+          <w:szCs w:val="24"/>
+          <w:lang w:val="en-US"/>
         </w:rPr>
         <w:t>[2] Müller, Models in Social sciences, section 2.3.6 / deterministic limit,</w:t>
       </w:r>
@@ -458,46 +460,63 @@
           <w:rFonts w:ascii="Times New Roman" w:hAnsi="Times New Roman" w:cs="Times New Roman"/>
           <w:sz w:val="24"/>
           <w:szCs w:val="24"/>
-        </w:rPr>
-        <w:t xml:space="preserve">    lecture notes, TUM, 2020.</w:t>
-      </w:r>
-    </w:p>
-    <w:p>
-      <w:pPr>
-        <w:rPr>
-          <w:rFonts w:ascii="Times New Roman" w:hAnsi="Times New Roman" w:cs="Times New Roman"/>
-          <w:sz w:val="24"/>
-          <w:szCs w:val="24"/>
-        </w:rPr>
-      </w:pPr>
-    </w:p>
-    <w:p>
-      <w:pPr>
-        <w:rPr>
-          <w:rFonts w:ascii="Times New Roman" w:hAnsi="Times New Roman" w:cs="Times New Roman"/>
-          <w:sz w:val="24"/>
-          <w:szCs w:val="24"/>
-        </w:rPr>
-      </w:pPr>
-    </w:p>
-    <w:p>
-      <w:pPr>
-        <w:rPr>
-          <w:rFonts w:ascii="Times New Roman" w:hAnsi="Times New Roman" w:cs="Times New Roman"/>
-          <w:sz w:val="24"/>
-          <w:szCs w:val="24"/>
-        </w:rPr>
-      </w:pPr>
-      <w:r>
-        <w:rPr>
-          <w:rFonts w:ascii="Times New Roman" w:hAnsi="Times New Roman" w:cs="Times New Roman"/>
-          <w:sz w:val="24"/>
-          <w:szCs w:val="24"/>
-        </w:rPr>
-        <w:t>Anmeldung der Arbeit: bis 1./15. April als PDF an bachelor@ma.tum.de</w:t>
+          <w:lang w:val="en-US"/>
+        </w:rPr>
+        <w:t xml:space="preserve">    </w:t>
+      </w:r>
+      <w:r>
+        <w:rPr>
+          <w:rFonts w:ascii="Times New Roman" w:hAnsi="Times New Roman" w:cs="Times New Roman"/>
+          <w:sz w:val="24"/>
+          <w:szCs w:val="24"/>
+        </w:rPr>
+        <w:t>lecture notes, TUM, 2020.</w:t>
+      </w:r>
+    </w:p>
+    <w:p>
+      <w:pPr>
+        <w:rPr>
+          <w:rFonts w:ascii="Times New Roman" w:hAnsi="Times New Roman" w:cs="Times New Roman"/>
+          <w:sz w:val="24"/>
+          <w:szCs w:val="24"/>
+        </w:rPr>
+      </w:pPr>
+    </w:p>
+    <w:p>
+      <w:pPr>
+        <w:rPr>
+          <w:rFonts w:ascii="Times New Roman" w:hAnsi="Times New Roman" w:cs="Times New Roman"/>
+          <w:sz w:val="24"/>
+          <w:szCs w:val="24"/>
+        </w:rPr>
+      </w:pPr>
+    </w:p>
+    <w:p>
+      <w:pPr>
+        <w:rPr>
+          <w:rFonts w:ascii="Times New Roman" w:hAnsi="Times New Roman" w:cs="Times New Roman"/>
+          <w:sz w:val="24"/>
+          <w:szCs w:val="24"/>
+        </w:rPr>
+      </w:pPr>
+      <w:r>
+        <w:rPr>
+          <w:rFonts w:ascii="Times New Roman" w:hAnsi="Times New Roman" w:cs="Times New Roman"/>
+          <w:sz w:val="24"/>
+          <w:szCs w:val="24"/>
+        </w:rPr>
+        <w:t>Anmeldung der Arbeit</w:t>
       </w:r>
       <w:bookmarkStart w:id="0" w:name="_GoBack"/>
       <w:bookmarkEnd w:id="0"/>
+      <w:r>
+        <w:rPr>
+          <w:rFonts w:ascii="Times New Roman" w:hAnsi="Times New Roman" w:cs="Times New Roman"/>
+          <w:sz w:val="24"/>
+          <w:szCs w:val="24"/>
+        </w:rPr>
+        <w:t xml:space="preserve"> bis 1./15. April als PDF an bachelor@ma.tum.de</w:t>
+      </w:r>
     </w:p>
     <w:sectPr>
       <w:pgSz w:w="11906" w:h="16838"/>
@@ -526,7 +545,7 @@
       </w:pPr>
     </w:pPrDefault>
   </w:docDefaults>
-  <w:latentStyles w:defLockedState="0" w:defUIPriority="99" w:defSemiHidden="0" w:defUnhideWhenUsed="0" w:defQFormat="0" w:count="377">
+  <w:latentStyles w:defLockedState="0" w:defUIPriority="99" w:defSemiHidden="0" w:defUnhideWhenUsed="0" w:defQFormat="0" w:count="376">
     <w:lsdException w:name="Normal" w:uiPriority="0" w:qFormat="1"/>
     <w:lsdException w:name="heading 1" w:uiPriority="9" w:qFormat="1"/>
     <w:lsdException w:name="heading 2" w:semiHidden="1" w:uiPriority="9" w:unhideWhenUsed="1" w:qFormat="1"/>
@@ -903,7 +922,6 @@
     <w:lsdException w:name="Hashtag" w:semiHidden="1" w:unhideWhenUsed="1"/>
     <w:lsdException w:name="Unresolved Mention" w:semiHidden="1" w:unhideWhenUsed="1"/>
     <w:lsdException w:name="Smart Link" w:semiHidden="1" w:unhideWhenUsed="1"/>
-    <w:lsdException w:name="Smart Link Error" w:semiHidden="1" w:unhideWhenUsed="1"/>
   </w:latentStyles>
   <w:style w:type="paragraph" w:default="1" w:styleId="Standard">
     <w:name w:val="Normal"/>

</xml_diff>

<commit_message>
New sources for filter bubble model and a link for Hill functions
</commit_message>
<xml_diff>
--- a/vaccination_hesitancy_themenstellung.docx
+++ b/vaccination_hesitancy_themenstellung.docx
@@ -21,6 +21,16 @@
           <w:u w:val="single"/>
           <w:lang w:val="en-US"/>
         </w:rPr>
+        <w:t xml:space="preserve"> </w:t>
+      </w:r>
+      <w:r>
+        <w:rPr>
+          <w:rFonts w:ascii="Times New Roman" w:hAnsi="Times New Roman" w:cs="Times New Roman"/>
+          <w:sz w:val="28"/>
+          <w:szCs w:val="28"/>
+          <w:u w:val="single"/>
+          <w:lang w:val="en-US"/>
+        </w:rPr>
         <w:t>Modeling vaccination hesitancy</w:t>
       </w:r>
     </w:p>
@@ -310,7 +320,27 @@
           <w:szCs w:val="24"/>
           <w:lang w:val="en-US"/>
         </w:rPr>
-        <w:t>b) Understand the model for filter bubbles, in particular the deterministic limit (and explain that in your theses)</w:t>
+        <w:t xml:space="preserve">b) Understand the model for filter bubbles, </w:t>
+      </w:r>
+      <w:proofErr w:type="gramStart"/>
+      <w:r>
+        <w:rPr>
+          <w:rFonts w:ascii="Times New Roman" w:hAnsi="Times New Roman" w:cs="Times New Roman"/>
+          <w:sz w:val="24"/>
+          <w:szCs w:val="24"/>
+          <w:lang w:val="en-US"/>
+        </w:rPr>
+        <w:t>in particular the</w:t>
+      </w:r>
+      <w:proofErr w:type="gramEnd"/>
+      <w:r>
+        <w:rPr>
+          <w:rFonts w:ascii="Times New Roman" w:hAnsi="Times New Roman" w:cs="Times New Roman"/>
+          <w:sz w:val="24"/>
+          <w:szCs w:val="24"/>
+          <w:lang w:val="en-US"/>
+        </w:rPr>
+        <w:t xml:space="preserve"> deterministic limit (and explain that in your theses)</w:t>
       </w:r>
     </w:p>
     <w:p>
@@ -387,135 +417,155 @@
           <w:lang w:val="en-US"/>
         </w:rPr>
         <w:t>ure:</w:t>
-      </w:r>
-    </w:p>
-    <w:p>
-      <w:pPr>
-        <w:rPr>
-          <w:rFonts w:ascii="Times New Roman" w:hAnsi="Times New Roman" w:cs="Times New Roman"/>
-          <w:sz w:val="24"/>
-          <w:szCs w:val="24"/>
-          <w:lang w:val="en-US"/>
-        </w:rPr>
-      </w:pPr>
-    </w:p>
-    <w:p>
-      <w:pPr>
-        <w:rPr>
-          <w:rFonts w:ascii="Times New Roman" w:hAnsi="Times New Roman" w:cs="Times New Roman"/>
-          <w:sz w:val="24"/>
-          <w:szCs w:val="24"/>
-          <w:lang w:val="en-US"/>
-        </w:rPr>
-      </w:pPr>
-      <w:r>
-        <w:rPr>
-          <w:rFonts w:ascii="Times New Roman" w:hAnsi="Times New Roman" w:cs="Times New Roman"/>
-          <w:sz w:val="24"/>
-          <w:szCs w:val="24"/>
-          <w:lang w:val="en-US"/>
-        </w:rPr>
-        <w:t>[1] Wang, Dynamics of social learning in vaccination, BA Theses, TUM, 2019.</w:t>
-      </w:r>
-    </w:p>
-    <w:p>
-      <w:pPr>
-        <w:rPr>
-          <w:rFonts w:ascii="Times New Roman" w:hAnsi="Times New Roman" w:cs="Times New Roman"/>
-          <w:sz w:val="24"/>
-          <w:szCs w:val="24"/>
-          <w:lang w:val="en-US"/>
-        </w:rPr>
-      </w:pPr>
-    </w:p>
-    <w:p>
-      <w:pPr>
-        <w:rPr>
-          <w:rFonts w:ascii="Times New Roman" w:hAnsi="Times New Roman" w:cs="Times New Roman"/>
-          <w:sz w:val="24"/>
-          <w:szCs w:val="24"/>
-          <w:lang w:val="en-US"/>
-        </w:rPr>
-      </w:pPr>
-      <w:r>
-        <w:rPr>
-          <w:rFonts w:ascii="Times New Roman" w:hAnsi="Times New Roman" w:cs="Times New Roman"/>
-          <w:sz w:val="24"/>
-          <w:szCs w:val="24"/>
-          <w:lang w:val="en-US"/>
-        </w:rPr>
-        <w:t>[2] Müller, Models in Social sciences, section 2.3.6 / deterministic limit,</w:t>
-      </w:r>
-    </w:p>
-    <w:p>
-      <w:pPr>
-        <w:rPr>
-          <w:rFonts w:ascii="Times New Roman" w:hAnsi="Times New Roman" w:cs="Times New Roman"/>
-          <w:sz w:val="24"/>
-          <w:szCs w:val="24"/>
-        </w:rPr>
-      </w:pPr>
-      <w:r>
-        <w:rPr>
-          <w:rFonts w:ascii="Times New Roman" w:hAnsi="Times New Roman" w:cs="Times New Roman"/>
-          <w:sz w:val="24"/>
-          <w:szCs w:val="24"/>
-          <w:lang w:val="en-US"/>
-        </w:rPr>
-        <w:t xml:space="preserve">    </w:t>
-      </w:r>
-      <w:r>
-        <w:rPr>
-          <w:rFonts w:ascii="Times New Roman" w:hAnsi="Times New Roman" w:cs="Times New Roman"/>
-          <w:sz w:val="24"/>
-          <w:szCs w:val="24"/>
-        </w:rPr>
-        <w:t>lecture notes, TUM, 2020.</w:t>
-      </w:r>
-    </w:p>
-    <w:p>
-      <w:pPr>
-        <w:rPr>
-          <w:rFonts w:ascii="Times New Roman" w:hAnsi="Times New Roman" w:cs="Times New Roman"/>
-          <w:sz w:val="24"/>
-          <w:szCs w:val="24"/>
-        </w:rPr>
-      </w:pPr>
-    </w:p>
-    <w:p>
-      <w:pPr>
-        <w:rPr>
-          <w:rFonts w:ascii="Times New Roman" w:hAnsi="Times New Roman" w:cs="Times New Roman"/>
-          <w:sz w:val="24"/>
-          <w:szCs w:val="24"/>
-        </w:rPr>
-      </w:pPr>
-    </w:p>
-    <w:p>
-      <w:pPr>
-        <w:rPr>
-          <w:rFonts w:ascii="Times New Roman" w:hAnsi="Times New Roman" w:cs="Times New Roman"/>
-          <w:sz w:val="24"/>
-          <w:szCs w:val="24"/>
-        </w:rPr>
-      </w:pPr>
-      <w:r>
-        <w:rPr>
-          <w:rFonts w:ascii="Times New Roman" w:hAnsi="Times New Roman" w:cs="Times New Roman"/>
-          <w:sz w:val="24"/>
-          <w:szCs w:val="24"/>
-        </w:rPr>
-        <w:t>Anmeldung der Arbeit</w:t>
       </w:r>
       <w:bookmarkStart w:id="0" w:name="_GoBack"/>
       <w:bookmarkEnd w:id="0"/>
-      <w:r>
-        <w:rPr>
-          <w:rFonts w:ascii="Times New Roman" w:hAnsi="Times New Roman" w:cs="Times New Roman"/>
-          <w:sz w:val="24"/>
-          <w:szCs w:val="24"/>
-        </w:rPr>
-        <w:t xml:space="preserve"> bis 1./15. April als PDF an bachelor@ma.tum.de</w:t>
+    </w:p>
+    <w:p>
+      <w:pPr>
+        <w:rPr>
+          <w:rFonts w:ascii="Times New Roman" w:hAnsi="Times New Roman" w:cs="Times New Roman"/>
+          <w:sz w:val="24"/>
+          <w:szCs w:val="24"/>
+          <w:lang w:val="en-US"/>
+        </w:rPr>
+      </w:pPr>
+    </w:p>
+    <w:p>
+      <w:pPr>
+        <w:rPr>
+          <w:rFonts w:ascii="Times New Roman" w:hAnsi="Times New Roman" w:cs="Times New Roman"/>
+          <w:sz w:val="24"/>
+          <w:szCs w:val="24"/>
+          <w:lang w:val="en-US"/>
+        </w:rPr>
+      </w:pPr>
+      <w:r>
+        <w:rPr>
+          <w:rFonts w:ascii="Times New Roman" w:hAnsi="Times New Roman" w:cs="Times New Roman"/>
+          <w:sz w:val="24"/>
+          <w:szCs w:val="24"/>
+          <w:lang w:val="en-US"/>
+        </w:rPr>
+        <w:t>[1] Wang, Dynamics of social learning in vaccination, BA Theses, TUM, 2019.</w:t>
+      </w:r>
+    </w:p>
+    <w:p>
+      <w:pPr>
+        <w:rPr>
+          <w:rFonts w:ascii="Times New Roman" w:hAnsi="Times New Roman" w:cs="Times New Roman"/>
+          <w:sz w:val="24"/>
+          <w:szCs w:val="24"/>
+          <w:lang w:val="en-US"/>
+        </w:rPr>
+      </w:pPr>
+    </w:p>
+    <w:p>
+      <w:pPr>
+        <w:rPr>
+          <w:rFonts w:ascii="Times New Roman" w:hAnsi="Times New Roman" w:cs="Times New Roman"/>
+          <w:sz w:val="24"/>
+          <w:szCs w:val="24"/>
+          <w:lang w:val="en-US"/>
+        </w:rPr>
+      </w:pPr>
+      <w:r>
+        <w:rPr>
+          <w:rFonts w:ascii="Times New Roman" w:hAnsi="Times New Roman" w:cs="Times New Roman"/>
+          <w:sz w:val="24"/>
+          <w:szCs w:val="24"/>
+          <w:lang w:val="en-US"/>
+        </w:rPr>
+        <w:t>[2] Müller, Models in Social sciences, section 2.3.6 / deterministic limit,</w:t>
+      </w:r>
+    </w:p>
+    <w:p>
+      <w:pPr>
+        <w:rPr>
+          <w:rFonts w:ascii="Times New Roman" w:hAnsi="Times New Roman" w:cs="Times New Roman"/>
+          <w:sz w:val="24"/>
+          <w:szCs w:val="24"/>
+        </w:rPr>
+      </w:pPr>
+      <w:r>
+        <w:rPr>
+          <w:rFonts w:ascii="Times New Roman" w:hAnsi="Times New Roman" w:cs="Times New Roman"/>
+          <w:sz w:val="24"/>
+          <w:szCs w:val="24"/>
+          <w:lang w:val="en-US"/>
+        </w:rPr>
+        <w:t xml:space="preserve">    </w:t>
+      </w:r>
+      <w:proofErr w:type="spellStart"/>
+      <w:r>
+        <w:rPr>
+          <w:rFonts w:ascii="Times New Roman" w:hAnsi="Times New Roman" w:cs="Times New Roman"/>
+          <w:sz w:val="24"/>
+          <w:szCs w:val="24"/>
+        </w:rPr>
+        <w:t>lecture</w:t>
+      </w:r>
+      <w:proofErr w:type="spellEnd"/>
+      <w:r>
+        <w:rPr>
+          <w:rFonts w:ascii="Times New Roman" w:hAnsi="Times New Roman" w:cs="Times New Roman"/>
+          <w:sz w:val="24"/>
+          <w:szCs w:val="24"/>
+        </w:rPr>
+        <w:t xml:space="preserve"> </w:t>
+      </w:r>
+      <w:proofErr w:type="spellStart"/>
+      <w:r>
+        <w:rPr>
+          <w:rFonts w:ascii="Times New Roman" w:hAnsi="Times New Roman" w:cs="Times New Roman"/>
+          <w:sz w:val="24"/>
+          <w:szCs w:val="24"/>
+        </w:rPr>
+        <w:t>notes</w:t>
+      </w:r>
+      <w:proofErr w:type="spellEnd"/>
+      <w:r>
+        <w:rPr>
+          <w:rFonts w:ascii="Times New Roman" w:hAnsi="Times New Roman" w:cs="Times New Roman"/>
+          <w:sz w:val="24"/>
+          <w:szCs w:val="24"/>
+        </w:rPr>
+        <w:t>, TUM, 2020.</w:t>
+      </w:r>
+    </w:p>
+    <w:p>
+      <w:pPr>
+        <w:rPr>
+          <w:rFonts w:ascii="Times New Roman" w:hAnsi="Times New Roman" w:cs="Times New Roman"/>
+          <w:sz w:val="24"/>
+          <w:szCs w:val="24"/>
+        </w:rPr>
+      </w:pPr>
+    </w:p>
+    <w:p>
+      <w:pPr>
+        <w:rPr>
+          <w:rFonts w:ascii="Times New Roman" w:hAnsi="Times New Roman" w:cs="Times New Roman"/>
+          <w:sz w:val="24"/>
+          <w:szCs w:val="24"/>
+        </w:rPr>
+      </w:pPr>
+    </w:p>
+    <w:p>
+      <w:pPr>
+        <w:rPr>
+          <w:rFonts w:ascii="Times New Roman" w:hAnsi="Times New Roman" w:cs="Times New Roman"/>
+          <w:sz w:val="24"/>
+          <w:szCs w:val="24"/>
+        </w:rPr>
+      </w:pPr>
+      <w:r>
+        <w:rPr>
+          <w:rFonts w:ascii="Times New Roman" w:hAnsi="Times New Roman" w:cs="Times New Roman"/>
+          <w:sz w:val="24"/>
+          <w:szCs w:val="24"/>
+        </w:rPr>
+        <w:t>Anmeldung der Arbeit bis 1./15. April als PDF an bachelor@ma.tum.de</w:t>
       </w:r>
     </w:p>
     <w:sectPr>

</xml_diff>